<commit_message>
fixed tech and added mino and enemy classes
</commit_message>
<xml_diff>
--- a/ТЗ.docx
+++ b/ТЗ.docx
@@ -4,1718 +4,157 @@
   <w:body>
     <w:p>
       <w:pPr>
-        <w:spacing w:before="100" w:beforeAutospacing="1" w:after="100" w:afterAutospacing="1" w:line="240" w:lineRule="auto"/>
-        <w:outlineLvl w:val="2"/>
+        <w:pStyle w:val="3"/>
         <w:rPr>
-          <w:rFonts w:ascii="Times New Roman" w:eastAsia="Times New Roman" w:hAnsi="Times New Roman" w:cs="Times New Roman"/>
-          <w:b/>
-          <w:bCs/>
-          <w:sz w:val="27"/>
-          <w:szCs w:val="27"/>
+          <w:lang w:val="ru-RU"/>
         </w:rPr>
       </w:pPr>
       <w:r>
         <w:rPr>
-          <w:rFonts w:ascii="Times New Roman" w:eastAsia="Times New Roman" w:hAnsi="Times New Roman" w:cs="Times New Roman"/>
-          <w:b/>
-          <w:bCs/>
-          <w:sz w:val="27"/>
-          <w:szCs w:val="27"/>
+          <w:lang w:val="ru-RU"/>
         </w:rPr>
-        <w:t>1. Введение</w:t>
+        <w:t>Введение</w:t>
       </w:r>
     </w:p>
     <w:p>
       <w:pPr>
-        <w:spacing w:before="100" w:beforeAutospacing="1" w:after="100" w:afterAutospacing="1" w:line="240" w:lineRule="auto"/>
-        <w:rPr>
-          <w:rFonts w:ascii="Times New Roman" w:eastAsia="Times New Roman" w:hAnsi="Times New Roman" w:cs="Times New Roman"/>
-          <w:sz w:val="24"/>
-          <w:szCs w:val="24"/>
-        </w:rPr>
+        <w:pStyle w:val="a3"/>
       </w:pPr>
       <w:r>
         <w:rPr>
-          <w:rFonts w:ascii="Times New Roman" w:eastAsia="Times New Roman" w:hAnsi="Times New Roman" w:cs="Times New Roman"/>
-          <w:sz w:val="24"/>
-          <w:szCs w:val="24"/>
+          <w:lang w:val="ru-RU"/>
         </w:rPr>
-        <w:t xml:space="preserve">Задачей курсовой работы является создание копии игры, подобной </w:t>
+        <w:t xml:space="preserve">Целью курсовой работы является создание копии игры, аналогичной </w:t>
       </w:r>
       <w:r>
         <w:rPr>
-          <w:rFonts w:ascii="Times New Roman" w:eastAsia="Times New Roman" w:hAnsi="Times New Roman" w:cs="Times New Roman"/>
-          <w:b/>
-          <w:bCs/>
-          <w:sz w:val="24"/>
-          <w:szCs w:val="24"/>
-          <w:lang w:val="en-US"/>
+          <w:rStyle w:val="a4"/>
         </w:rPr>
         <w:t>Deep</w:t>
       </w:r>
       <w:r>
         <w:rPr>
-          <w:rFonts w:ascii="Times New Roman" w:eastAsia="Times New Roman" w:hAnsi="Times New Roman" w:cs="Times New Roman"/>
-          <w:b/>
-          <w:bCs/>
-          <w:sz w:val="24"/>
-          <w:szCs w:val="24"/>
+          <w:rStyle w:val="a4"/>
+          <w:lang w:val="ru-RU"/>
         </w:rPr>
         <w:t xml:space="preserve"> </w:t>
       </w:r>
       <w:r>
         <w:rPr>
-          <w:rFonts w:ascii="Times New Roman" w:eastAsia="Times New Roman" w:hAnsi="Times New Roman" w:cs="Times New Roman"/>
-          <w:b/>
-          <w:bCs/>
-          <w:sz w:val="24"/>
-          <w:szCs w:val="24"/>
-          <w:lang w:val="en-US"/>
+          <w:rStyle w:val="a4"/>
         </w:rPr>
         <w:t>Rock</w:t>
       </w:r>
       <w:r>
         <w:rPr>
-          <w:rFonts w:ascii="Times New Roman" w:eastAsia="Times New Roman" w:hAnsi="Times New Roman" w:cs="Times New Roman"/>
-          <w:b/>
-          <w:bCs/>
-          <w:sz w:val="24"/>
-          <w:szCs w:val="24"/>
+          <w:rStyle w:val="a4"/>
+          <w:lang w:val="ru-RU"/>
         </w:rPr>
         <w:t xml:space="preserve"> </w:t>
       </w:r>
       <w:r>
         <w:rPr>
-          <w:rFonts w:ascii="Times New Roman" w:eastAsia="Times New Roman" w:hAnsi="Times New Roman" w:cs="Times New Roman"/>
-          <w:b/>
-          <w:bCs/>
-          <w:sz w:val="24"/>
-          <w:szCs w:val="24"/>
-          <w:lang w:val="en-US"/>
+          <w:rStyle w:val="a4"/>
         </w:rPr>
         <w:t>Galactic</w:t>
       </w:r>
       <w:r>
         <w:rPr>
-          <w:rFonts w:ascii="Times New Roman" w:eastAsia="Times New Roman" w:hAnsi="Times New Roman" w:cs="Times New Roman"/>
-          <w:b/>
-          <w:bCs/>
-          <w:sz w:val="24"/>
-          <w:szCs w:val="24"/>
+          <w:rStyle w:val="a4"/>
+          <w:lang w:val="ru-RU"/>
         </w:rPr>
         <w:t xml:space="preserve">: </w:t>
       </w:r>
       <w:r>
         <w:rPr>
-          <w:rFonts w:ascii="Times New Roman" w:eastAsia="Times New Roman" w:hAnsi="Times New Roman" w:cs="Times New Roman"/>
-          <w:b/>
-          <w:bCs/>
-          <w:sz w:val="24"/>
-          <w:szCs w:val="24"/>
-          <w:lang w:val="en-US"/>
+          <w:rStyle w:val="a4"/>
         </w:rPr>
         <w:t>Survivor</w:t>
       </w:r>
       <w:r>
         <w:rPr>
-          <w:rFonts w:ascii="Times New Roman" w:eastAsia="Times New Roman" w:hAnsi="Times New Roman" w:cs="Times New Roman"/>
-          <w:sz w:val="24"/>
-          <w:szCs w:val="24"/>
+          <w:lang w:val="ru-RU"/>
         </w:rPr>
-        <w:t>, которая представляет собой экшен в жанре выживания с элементами добычи ресурсов. В игре игроку предстоит управлять космическим шахтером, сражаться с волнами врагов и боссами, добывать руду и улучшать оружие.</w:t>
+        <w:t xml:space="preserve">, представляющей собой экшен в жанре выживания с элементами добычи ресурсов. </w:t>
+      </w:r>
+      <w:r>
+        <w:t>Игроку предстоит управлять космическим шахтером, сражаться с волнами врагов и боссами, добывать руду и улучшать свое оружие.</w:t>
       </w:r>
     </w:p>
     <w:p>
       <w:pPr>
-        <w:spacing w:before="100" w:beforeAutospacing="1" w:after="100" w:afterAutospacing="1" w:line="240" w:lineRule="auto"/>
-        <w:rPr>
-          <w:rFonts w:ascii="Times New Roman" w:eastAsia="Times New Roman" w:hAnsi="Times New Roman" w:cs="Times New Roman"/>
-          <w:sz w:val="24"/>
-          <w:szCs w:val="24"/>
-        </w:rPr>
+        <w:pStyle w:val="3"/>
       </w:pPr>
       <w:r>
-        <w:rPr>
-          <w:rFonts w:ascii="Times New Roman" w:eastAsia="Times New Roman" w:hAnsi="Times New Roman" w:cs="Times New Roman"/>
-          <w:b/>
-          <w:bCs/>
-          <w:sz w:val="27"/>
-          <w:szCs w:val="27"/>
-        </w:rPr>
-        <w:t>2. Техническое задание</w:t>
+        <w:t>Техническое задание</w:t>
       </w:r>
     </w:p>
     <w:p>
       <w:pPr>
-        <w:spacing w:before="100" w:beforeAutospacing="1" w:after="100" w:afterAutospacing="1" w:line="240" w:lineRule="auto"/>
-        <w:outlineLvl w:val="3"/>
-        <w:rPr>
-          <w:rFonts w:ascii="Times New Roman" w:eastAsia="Times New Roman" w:hAnsi="Times New Roman" w:cs="Times New Roman"/>
-          <w:b/>
-          <w:bCs/>
-          <w:sz w:val="24"/>
-          <w:szCs w:val="24"/>
-        </w:rPr>
+        <w:pStyle w:val="a3"/>
       </w:pPr>
       <w:r>
-        <w:rPr>
-          <w:rFonts w:ascii="Times New Roman" w:eastAsia="Times New Roman" w:hAnsi="Times New Roman" w:cs="Times New Roman"/>
-          <w:b/>
-          <w:bCs/>
-          <w:sz w:val="24"/>
-          <w:szCs w:val="24"/>
-        </w:rPr>
-        <w:t>2.1 Основные элементы игры:</w:t>
+        <w:t>Создаваемая игра включает в себя несколько ключевых элементов. Игрок управляет космическим шахтером от третьего лица, используя клавиатуру и мышь. Основная задача игрока — выжить как можно дольше, сражаясь с волнами врагов, добывая ресурсы и улучшая свое снаряжение. Чтобы победить, необходимо выдержать определённое количество волн врагов и победить босса на последней волне.</w:t>
       </w:r>
     </w:p>
     <w:p>
       <w:pPr>
-        <w:spacing w:before="100" w:beforeAutospacing="1" w:after="100" w:afterAutospacing="1" w:line="240" w:lineRule="auto"/>
-        <w:rPr>
-          <w:rFonts w:ascii="Times New Roman" w:eastAsia="Times New Roman" w:hAnsi="Times New Roman" w:cs="Times New Roman"/>
-          <w:sz w:val="24"/>
-          <w:szCs w:val="24"/>
-        </w:rPr>
+        <w:pStyle w:val="a3"/>
       </w:pPr>
       <w:r>
-        <w:rPr>
-          <w:rFonts w:ascii="Times New Roman" w:eastAsia="Times New Roman" w:hAnsi="Times New Roman" w:cs="Times New Roman"/>
-          <w:sz w:val="24"/>
-          <w:szCs w:val="24"/>
-        </w:rPr>
-        <w:t>Создаваемая игра включает в себя следующие элементы:</w:t>
+        <w:t>Каждая волна содержит определённое количество врагов, которые появляются на карте в случайных местах. Враги преследуют игрока, нанося ему урон при столкновении. После нанесения урона игрок становится временно неуязвим. На каждой пятой волне появляется босс, который обладает уникальными способностями и представляет повышенную сложность.</w:t>
       </w:r>
     </w:p>
     <w:p>
       <w:pPr>
-        <w:numPr>
-          <w:ilvl w:val="0"/>
-          <w:numId w:val="1"/>
-        </w:numPr>
-        <w:spacing w:before="100" w:beforeAutospacing="1" w:after="100" w:afterAutospacing="1" w:line="240" w:lineRule="auto"/>
-        <w:rPr>
-          <w:rFonts w:ascii="Times New Roman" w:eastAsia="Times New Roman" w:hAnsi="Times New Roman" w:cs="Times New Roman"/>
-          <w:sz w:val="24"/>
-          <w:szCs w:val="24"/>
-        </w:rPr>
+        <w:pStyle w:val="a3"/>
       </w:pPr>
       <w:r>
-        <w:rPr>
-          <w:rFonts w:ascii="Times New Roman" w:eastAsia="Times New Roman" w:hAnsi="Times New Roman" w:cs="Times New Roman"/>
-          <w:sz w:val="24"/>
-          <w:szCs w:val="24"/>
-        </w:rPr>
-        <w:t>Игрок управляет космическим шахтером от третьего лица с помощью клавиатуры и мыши.</w:t>
+        <w:t>На карте размещены месторождения руды, которые игрок может добывать, взаимодействуя с ними. Собранная руда используется для улучшения оружия, брони и других предметов. Игроку необходимо находить баланс между временем, потраченным на добычу руды, и выживанием во время атак врагов.</w:t>
       </w:r>
     </w:p>
     <w:p>
       <w:pPr>
-        <w:numPr>
-          <w:ilvl w:val="0"/>
-          <w:numId w:val="1"/>
-        </w:numPr>
-        <w:spacing w:before="100" w:beforeAutospacing="1" w:after="100" w:afterAutospacing="1" w:line="240" w:lineRule="auto"/>
-        <w:rPr>
-          <w:rFonts w:ascii="Times New Roman" w:eastAsia="Times New Roman" w:hAnsi="Times New Roman" w:cs="Times New Roman"/>
-          <w:sz w:val="24"/>
-          <w:szCs w:val="24"/>
-        </w:rPr>
+        <w:pStyle w:val="a3"/>
       </w:pPr>
       <w:r>
-        <w:rPr>
-          <w:rFonts w:ascii="Times New Roman" w:eastAsia="Times New Roman" w:hAnsi="Times New Roman" w:cs="Times New Roman"/>
-          <w:sz w:val="24"/>
-          <w:szCs w:val="24"/>
-        </w:rPr>
-        <w:t>Основная задача — выжить как можно дольше, отражая волны врагов, добывая ресурсы и улучшая оружие.</w:t>
+        <w:t>После каждой волны игрок получает возможность улучшить своё оружие и броню, используя собранные ресурсы. Улучшения могут включать повышение урона оружия, увеличение скорострельности или мощности атак, увеличение запаса здоровья или брони, а также добавление новых модификаций к оружию, например, огненные патроны или замораживающие пули.</w:t>
       </w:r>
     </w:p>
     <w:p>
       <w:pPr>
-        <w:numPr>
-          <w:ilvl w:val="0"/>
-          <w:numId w:val="1"/>
-        </w:numPr>
-        <w:spacing w:before="100" w:beforeAutospacing="1" w:after="100" w:afterAutospacing="1" w:line="240" w:lineRule="auto"/>
-        <w:rPr>
-          <w:rFonts w:ascii="Times New Roman" w:eastAsia="Times New Roman" w:hAnsi="Times New Roman" w:cs="Times New Roman"/>
-          <w:sz w:val="24"/>
-          <w:szCs w:val="24"/>
-        </w:rPr>
+        <w:pStyle w:val="a3"/>
       </w:pPr>
       <w:r>
-        <w:rPr>
-          <w:rFonts w:ascii="Times New Roman" w:eastAsia="Times New Roman" w:hAnsi="Times New Roman" w:cs="Times New Roman"/>
-          <w:sz w:val="24"/>
-          <w:szCs w:val="24"/>
-        </w:rPr>
-        <w:t>Для победы в игре необходимо выдержать определенное количество волн врагов и победить босса на последней волне.</w:t>
+        <w:t>Игра начинается на небольшой карте, представляющей собой подземную шахту. Локация включает различные открытые пространства, где могут находиться ресурсы и появляться враги. Каждая новая волна врагов начинается через определённый промежуток времени, в течение которого игрок может собирать ресурсы и готовиться к нападению. После того, как игрок побеждает босса, уровень игры меняется, и сложность врагов и боссов увеличивается.</w:t>
       </w:r>
     </w:p>
     <w:p>
       <w:pPr>
-        <w:spacing w:before="100" w:beforeAutospacing="1" w:after="100" w:afterAutospacing="1" w:line="240" w:lineRule="auto"/>
-        <w:outlineLvl w:val="3"/>
-        <w:rPr>
-          <w:rFonts w:ascii="Times New Roman" w:eastAsia="Times New Roman" w:hAnsi="Times New Roman" w:cs="Times New Roman"/>
-          <w:b/>
-          <w:bCs/>
-          <w:sz w:val="24"/>
-          <w:szCs w:val="24"/>
-          <w:lang w:val="en-US"/>
-        </w:rPr>
+        <w:pStyle w:val="a3"/>
       </w:pPr>
       <w:r>
-        <w:rPr>
-          <w:rFonts w:ascii="Times New Roman" w:eastAsia="Times New Roman" w:hAnsi="Times New Roman" w:cs="Times New Roman"/>
-          <w:b/>
-          <w:bCs/>
-          <w:sz w:val="24"/>
-          <w:szCs w:val="24"/>
-          <w:lang w:val="en-US"/>
-        </w:rPr>
-        <w:t>2.</w:t>
-      </w:r>
-      <w:r>
-        <w:rPr>
-          <w:rFonts w:ascii="Times New Roman" w:eastAsia="Times New Roman" w:hAnsi="Times New Roman" w:cs="Times New Roman"/>
-          <w:b/>
-          <w:bCs/>
-          <w:sz w:val="24"/>
-          <w:szCs w:val="24"/>
-          <w:lang w:val="en-US"/>
-        </w:rPr>
-        <w:t>2</w:t>
-      </w:r>
-      <w:r>
-        <w:rPr>
-          <w:rFonts w:ascii="Times New Roman" w:eastAsia="Times New Roman" w:hAnsi="Times New Roman" w:cs="Times New Roman"/>
-          <w:b/>
-          <w:bCs/>
-          <w:sz w:val="24"/>
-          <w:szCs w:val="24"/>
-          <w:lang w:val="en-US"/>
-        </w:rPr>
-        <w:t xml:space="preserve"> </w:t>
-      </w:r>
-      <w:proofErr w:type="spellStart"/>
-      <w:r>
-        <w:rPr>
-          <w:rFonts w:ascii="Times New Roman" w:eastAsia="Times New Roman" w:hAnsi="Times New Roman" w:cs="Times New Roman"/>
-          <w:b/>
-          <w:bCs/>
-          <w:sz w:val="24"/>
-          <w:szCs w:val="24"/>
-          <w:lang w:val="en-US"/>
-        </w:rPr>
-        <w:t>Волны</w:t>
-      </w:r>
-      <w:proofErr w:type="spellEnd"/>
-      <w:r>
-        <w:rPr>
-          <w:rFonts w:ascii="Times New Roman" w:eastAsia="Times New Roman" w:hAnsi="Times New Roman" w:cs="Times New Roman"/>
-          <w:b/>
-          <w:bCs/>
-          <w:sz w:val="24"/>
-          <w:szCs w:val="24"/>
-          <w:lang w:val="en-US"/>
-        </w:rPr>
-        <w:t xml:space="preserve"> </w:t>
-      </w:r>
-      <w:proofErr w:type="spellStart"/>
-      <w:r>
-        <w:rPr>
-          <w:rFonts w:ascii="Times New Roman" w:eastAsia="Times New Roman" w:hAnsi="Times New Roman" w:cs="Times New Roman"/>
-          <w:b/>
-          <w:bCs/>
-          <w:sz w:val="24"/>
-          <w:szCs w:val="24"/>
-          <w:lang w:val="en-US"/>
-        </w:rPr>
-        <w:t>врагов</w:t>
-      </w:r>
-      <w:proofErr w:type="spellEnd"/>
-      <w:r>
-        <w:rPr>
-          <w:rFonts w:ascii="Times New Roman" w:eastAsia="Times New Roman" w:hAnsi="Times New Roman" w:cs="Times New Roman"/>
-          <w:b/>
-          <w:bCs/>
-          <w:sz w:val="24"/>
-          <w:szCs w:val="24"/>
-          <w:lang w:val="en-US"/>
-        </w:rPr>
-        <w:t>:</w:t>
+        <w:t>Пользовательский интерфейс игры включает в себя главное меню с кнопками «Играть» и «Выход», а также игровой HUD с индикаторами здоровья игрока, количества собранной руды и текущей волны. Также предусмотрено меню улучшений, которое показывает доступные для улучшения элементы экипировки и количество ресурсов, необходимых для этого.</w:t>
       </w:r>
     </w:p>
     <w:p>
       <w:pPr>
-        <w:numPr>
-          <w:ilvl w:val="0"/>
-          <w:numId w:val="3"/>
-        </w:numPr>
-        <w:spacing w:before="100" w:beforeAutospacing="1" w:after="100" w:afterAutospacing="1" w:line="240" w:lineRule="auto"/>
-        <w:rPr>
-          <w:rFonts w:ascii="Times New Roman" w:eastAsia="Times New Roman" w:hAnsi="Times New Roman" w:cs="Times New Roman"/>
-          <w:sz w:val="24"/>
-          <w:szCs w:val="24"/>
-        </w:rPr>
+        <w:pStyle w:val="a3"/>
       </w:pPr>
       <w:r>
-        <w:rPr>
-          <w:rFonts w:ascii="Times New Roman" w:eastAsia="Times New Roman" w:hAnsi="Times New Roman" w:cs="Times New Roman"/>
-          <w:sz w:val="24"/>
-          <w:szCs w:val="24"/>
-        </w:rPr>
-        <w:t>Каждая волна содержит определённое количество врагов, которые появляются на карте в случайных местах.</w:t>
+        <w:t>В игре предусмотрено звуковое сопровождение с фоновой музыкой на протяжении всего игрового процесса. Также реализованы анимации движений персонажа, такие как бег и атака, анимации передвижений и атак врагов.</w:t>
       </w:r>
     </w:p>
     <w:p>
       <w:pPr>
-        <w:numPr>
-          <w:ilvl w:val="0"/>
-          <w:numId w:val="3"/>
-        </w:numPr>
-        <w:spacing w:before="100" w:beforeAutospacing="1" w:after="100" w:afterAutospacing="1" w:line="240" w:lineRule="auto"/>
-        <w:rPr>
-          <w:rFonts w:ascii="Times New Roman" w:eastAsia="Times New Roman" w:hAnsi="Times New Roman" w:cs="Times New Roman"/>
-          <w:sz w:val="24"/>
-          <w:szCs w:val="24"/>
-        </w:rPr>
+        <w:pStyle w:val="a3"/>
       </w:pPr>
       <w:r>
-        <w:rPr>
-          <w:rFonts w:ascii="Times New Roman" w:eastAsia="Times New Roman" w:hAnsi="Times New Roman" w:cs="Times New Roman"/>
-          <w:sz w:val="24"/>
-          <w:szCs w:val="24"/>
-        </w:rPr>
-        <w:t xml:space="preserve">На каждой 5-й волне появляется </w:t>
+        <w:t xml:space="preserve">Игра обладает рядом особенностей. Местоположение рудных залежей и начальные точки появления врагов случайным образом генерируются на каждом уровне. Каждая пятая волна содержит уникального босса с особенными механиками, например, способностью </w:t>
       </w:r>
       <w:r>
-        <w:rPr>
-          <w:rFonts w:ascii="Times New Roman" w:eastAsia="Times New Roman" w:hAnsi="Times New Roman" w:cs="Times New Roman"/>
-          <w:b/>
-          <w:bCs/>
-          <w:sz w:val="24"/>
-          <w:szCs w:val="24"/>
-        </w:rPr>
-        <w:t>босс</w:t>
-      </w:r>
-      <w:r>
-        <w:rPr>
-          <w:rFonts w:ascii="Times New Roman" w:eastAsia="Times New Roman" w:hAnsi="Times New Roman" w:cs="Times New Roman"/>
-          <w:sz w:val="24"/>
-          <w:szCs w:val="24"/>
-        </w:rPr>
-        <w:t>, обладающий уникальными способностями и повышенной сложностью.</w:t>
-      </w:r>
-    </w:p>
-    <w:p>
-      <w:pPr>
-        <w:spacing w:before="100" w:beforeAutospacing="1" w:after="100" w:afterAutospacing="1" w:line="240" w:lineRule="auto"/>
-        <w:outlineLvl w:val="3"/>
-        <w:rPr>
-          <w:rFonts w:ascii="Times New Roman" w:eastAsia="Times New Roman" w:hAnsi="Times New Roman" w:cs="Times New Roman"/>
-          <w:b/>
-          <w:bCs/>
-          <w:sz w:val="24"/>
-          <w:szCs w:val="24"/>
-          <w:lang w:val="en-US"/>
-        </w:rPr>
-      </w:pPr>
-      <w:r>
-        <w:rPr>
-          <w:rFonts w:ascii="Times New Roman" w:eastAsia="Times New Roman" w:hAnsi="Times New Roman" w:cs="Times New Roman"/>
-          <w:b/>
-          <w:bCs/>
-          <w:sz w:val="24"/>
-          <w:szCs w:val="24"/>
-          <w:lang w:val="en-US"/>
-        </w:rPr>
-        <w:t xml:space="preserve">2.5 </w:t>
-      </w:r>
-      <w:proofErr w:type="spellStart"/>
-      <w:r>
-        <w:rPr>
-          <w:rFonts w:ascii="Times New Roman" w:eastAsia="Times New Roman" w:hAnsi="Times New Roman" w:cs="Times New Roman"/>
-          <w:b/>
-          <w:bCs/>
-          <w:sz w:val="24"/>
-          <w:szCs w:val="24"/>
-          <w:lang w:val="en-US"/>
-        </w:rPr>
-        <w:t>Добыча</w:t>
-      </w:r>
-      <w:proofErr w:type="spellEnd"/>
-      <w:r>
-        <w:rPr>
-          <w:rFonts w:ascii="Times New Roman" w:eastAsia="Times New Roman" w:hAnsi="Times New Roman" w:cs="Times New Roman"/>
-          <w:b/>
-          <w:bCs/>
-          <w:sz w:val="24"/>
-          <w:szCs w:val="24"/>
-          <w:lang w:val="en-US"/>
-        </w:rPr>
-        <w:t xml:space="preserve"> </w:t>
-      </w:r>
-      <w:proofErr w:type="spellStart"/>
-      <w:r>
-        <w:rPr>
-          <w:rFonts w:ascii="Times New Roman" w:eastAsia="Times New Roman" w:hAnsi="Times New Roman" w:cs="Times New Roman"/>
-          <w:b/>
-          <w:bCs/>
-          <w:sz w:val="24"/>
-          <w:szCs w:val="24"/>
-          <w:lang w:val="en-US"/>
-        </w:rPr>
-        <w:t>ресурсов</w:t>
-      </w:r>
-      <w:proofErr w:type="spellEnd"/>
-      <w:r>
-        <w:rPr>
-          <w:rFonts w:ascii="Times New Roman" w:eastAsia="Times New Roman" w:hAnsi="Times New Roman" w:cs="Times New Roman"/>
-          <w:b/>
-          <w:bCs/>
-          <w:sz w:val="24"/>
-          <w:szCs w:val="24"/>
-          <w:lang w:val="en-US"/>
-        </w:rPr>
-        <w:t>:</w:t>
-      </w:r>
-    </w:p>
-    <w:p>
-      <w:pPr>
-        <w:numPr>
-          <w:ilvl w:val="0"/>
-          <w:numId w:val="5"/>
-        </w:numPr>
-        <w:spacing w:before="100" w:beforeAutospacing="1" w:after="100" w:afterAutospacing="1" w:line="240" w:lineRule="auto"/>
-        <w:rPr>
-          <w:rFonts w:ascii="Times New Roman" w:eastAsia="Times New Roman" w:hAnsi="Times New Roman" w:cs="Times New Roman"/>
-          <w:sz w:val="24"/>
-          <w:szCs w:val="24"/>
-        </w:rPr>
-      </w:pPr>
-      <w:r>
-        <w:rPr>
-          <w:rFonts w:ascii="Times New Roman" w:eastAsia="Times New Roman" w:hAnsi="Times New Roman" w:cs="Times New Roman"/>
-          <w:sz w:val="24"/>
-          <w:szCs w:val="24"/>
-        </w:rPr>
-        <w:t>На карте расположены месторождения руды, которые игрок может добывать, взаимодействуя с ними.</w:t>
-      </w:r>
-    </w:p>
-    <w:p>
-      <w:pPr>
-        <w:numPr>
-          <w:ilvl w:val="0"/>
-          <w:numId w:val="5"/>
-        </w:numPr>
-        <w:spacing w:before="100" w:beforeAutospacing="1" w:after="100" w:afterAutospacing="1" w:line="240" w:lineRule="auto"/>
-        <w:rPr>
-          <w:rFonts w:ascii="Times New Roman" w:eastAsia="Times New Roman" w:hAnsi="Times New Roman" w:cs="Times New Roman"/>
-          <w:sz w:val="24"/>
-          <w:szCs w:val="24"/>
-        </w:rPr>
-      </w:pPr>
-      <w:r>
-        <w:rPr>
-          <w:rFonts w:ascii="Times New Roman" w:eastAsia="Times New Roman" w:hAnsi="Times New Roman" w:cs="Times New Roman"/>
-          <w:sz w:val="24"/>
-          <w:szCs w:val="24"/>
-        </w:rPr>
-        <w:t>Собранная руда используется для улучшения оружия, брони и других предметов.</w:t>
-      </w:r>
-    </w:p>
-    <w:p>
-      <w:pPr>
-        <w:numPr>
-          <w:ilvl w:val="0"/>
-          <w:numId w:val="5"/>
-        </w:numPr>
-        <w:spacing w:before="100" w:beforeAutospacing="1" w:after="100" w:afterAutospacing="1" w:line="240" w:lineRule="auto"/>
-        <w:rPr>
-          <w:rFonts w:ascii="Times New Roman" w:eastAsia="Times New Roman" w:hAnsi="Times New Roman" w:cs="Times New Roman"/>
-          <w:sz w:val="24"/>
-          <w:szCs w:val="24"/>
-        </w:rPr>
-      </w:pPr>
-      <w:r>
-        <w:rPr>
-          <w:rFonts w:ascii="Times New Roman" w:eastAsia="Times New Roman" w:hAnsi="Times New Roman" w:cs="Times New Roman"/>
-          <w:sz w:val="24"/>
-          <w:szCs w:val="24"/>
-        </w:rPr>
-        <w:t>Игроку необходимо балансировать между временем, потраченным на добычу руды, и выживанием во время атак врагов.</w:t>
-      </w:r>
-    </w:p>
-    <w:p>
-      <w:pPr>
-        <w:spacing w:before="100" w:beforeAutospacing="1" w:after="100" w:afterAutospacing="1" w:line="240" w:lineRule="auto"/>
-        <w:outlineLvl w:val="3"/>
-        <w:rPr>
-          <w:rFonts w:ascii="Times New Roman" w:eastAsia="Times New Roman" w:hAnsi="Times New Roman" w:cs="Times New Roman"/>
-          <w:b/>
-          <w:bCs/>
-          <w:sz w:val="24"/>
-          <w:szCs w:val="24"/>
-          <w:lang w:val="en-US"/>
-        </w:rPr>
-      </w:pPr>
-      <w:r>
-        <w:rPr>
-          <w:rFonts w:ascii="Times New Roman" w:eastAsia="Times New Roman" w:hAnsi="Times New Roman" w:cs="Times New Roman"/>
-          <w:b/>
-          <w:bCs/>
-          <w:sz w:val="24"/>
-          <w:szCs w:val="24"/>
-          <w:lang w:val="en-US"/>
-        </w:rPr>
-        <w:t xml:space="preserve">2.6 </w:t>
-      </w:r>
-      <w:proofErr w:type="spellStart"/>
-      <w:r>
-        <w:rPr>
-          <w:rFonts w:ascii="Times New Roman" w:eastAsia="Times New Roman" w:hAnsi="Times New Roman" w:cs="Times New Roman"/>
-          <w:b/>
-          <w:bCs/>
-          <w:sz w:val="24"/>
-          <w:szCs w:val="24"/>
-          <w:lang w:val="en-US"/>
-        </w:rPr>
-        <w:t>Улучшения</w:t>
-      </w:r>
-      <w:proofErr w:type="spellEnd"/>
-      <w:r>
-        <w:rPr>
-          <w:rFonts w:ascii="Times New Roman" w:eastAsia="Times New Roman" w:hAnsi="Times New Roman" w:cs="Times New Roman"/>
-          <w:b/>
-          <w:bCs/>
-          <w:sz w:val="24"/>
-          <w:szCs w:val="24"/>
-          <w:lang w:val="en-US"/>
-        </w:rPr>
-        <w:t xml:space="preserve"> и </w:t>
-      </w:r>
-      <w:proofErr w:type="spellStart"/>
-      <w:r>
-        <w:rPr>
-          <w:rFonts w:ascii="Times New Roman" w:eastAsia="Times New Roman" w:hAnsi="Times New Roman" w:cs="Times New Roman"/>
-          <w:b/>
-          <w:bCs/>
-          <w:sz w:val="24"/>
-          <w:szCs w:val="24"/>
-          <w:lang w:val="en-US"/>
-        </w:rPr>
-        <w:t>прокачка</w:t>
-      </w:r>
-      <w:proofErr w:type="spellEnd"/>
-      <w:r>
-        <w:rPr>
-          <w:rFonts w:ascii="Times New Roman" w:eastAsia="Times New Roman" w:hAnsi="Times New Roman" w:cs="Times New Roman"/>
-          <w:b/>
-          <w:bCs/>
-          <w:sz w:val="24"/>
-          <w:szCs w:val="24"/>
-          <w:lang w:val="en-US"/>
-        </w:rPr>
-        <w:t>:</w:t>
-      </w:r>
-    </w:p>
-    <w:p>
-      <w:pPr>
-        <w:numPr>
-          <w:ilvl w:val="0"/>
-          <w:numId w:val="6"/>
-        </w:numPr>
-        <w:spacing w:before="100" w:beforeAutospacing="1" w:after="100" w:afterAutospacing="1" w:line="240" w:lineRule="auto"/>
-        <w:rPr>
-          <w:rFonts w:ascii="Times New Roman" w:eastAsia="Times New Roman" w:hAnsi="Times New Roman" w:cs="Times New Roman"/>
-          <w:sz w:val="24"/>
-          <w:szCs w:val="24"/>
-        </w:rPr>
-      </w:pPr>
-      <w:r>
-        <w:rPr>
-          <w:rFonts w:ascii="Times New Roman" w:eastAsia="Times New Roman" w:hAnsi="Times New Roman" w:cs="Times New Roman"/>
-          <w:sz w:val="24"/>
-          <w:szCs w:val="24"/>
-        </w:rPr>
-        <w:t>После каждой волны игрок может улучшать своё оружие и броню с использованием ресурсов, собранных в процессе игры.</w:t>
-      </w:r>
-    </w:p>
-    <w:p>
-      <w:pPr>
-        <w:numPr>
-          <w:ilvl w:val="0"/>
-          <w:numId w:val="6"/>
-        </w:numPr>
-        <w:spacing w:before="100" w:beforeAutospacing="1" w:after="100" w:afterAutospacing="1" w:line="240" w:lineRule="auto"/>
-        <w:rPr>
-          <w:rFonts w:ascii="Times New Roman" w:eastAsia="Times New Roman" w:hAnsi="Times New Roman" w:cs="Times New Roman"/>
-          <w:sz w:val="24"/>
-          <w:szCs w:val="24"/>
-          <w:lang w:val="en-US"/>
-        </w:rPr>
-      </w:pPr>
-      <w:proofErr w:type="spellStart"/>
-      <w:r>
-        <w:rPr>
-          <w:rFonts w:ascii="Times New Roman" w:eastAsia="Times New Roman" w:hAnsi="Times New Roman" w:cs="Times New Roman"/>
-          <w:sz w:val="24"/>
-          <w:szCs w:val="24"/>
-          <w:lang w:val="en-US"/>
-        </w:rPr>
-        <w:t>Улучшения</w:t>
-      </w:r>
-      <w:proofErr w:type="spellEnd"/>
-      <w:r>
-        <w:rPr>
-          <w:rFonts w:ascii="Times New Roman" w:eastAsia="Times New Roman" w:hAnsi="Times New Roman" w:cs="Times New Roman"/>
-          <w:sz w:val="24"/>
-          <w:szCs w:val="24"/>
-          <w:lang w:val="en-US"/>
-        </w:rPr>
-        <w:t xml:space="preserve"> </w:t>
-      </w:r>
-      <w:proofErr w:type="spellStart"/>
-      <w:r>
-        <w:rPr>
-          <w:rFonts w:ascii="Times New Roman" w:eastAsia="Times New Roman" w:hAnsi="Times New Roman" w:cs="Times New Roman"/>
-          <w:sz w:val="24"/>
-          <w:szCs w:val="24"/>
-          <w:lang w:val="en-US"/>
-        </w:rPr>
-        <w:t>включают</w:t>
-      </w:r>
-      <w:proofErr w:type="spellEnd"/>
-      <w:r>
-        <w:rPr>
-          <w:rFonts w:ascii="Times New Roman" w:eastAsia="Times New Roman" w:hAnsi="Times New Roman" w:cs="Times New Roman"/>
-          <w:sz w:val="24"/>
-          <w:szCs w:val="24"/>
-          <w:lang w:val="en-US"/>
-        </w:rPr>
-        <w:t>:</w:t>
-      </w:r>
-    </w:p>
-    <w:p>
-      <w:pPr>
-        <w:numPr>
-          <w:ilvl w:val="1"/>
-          <w:numId w:val="6"/>
-        </w:numPr>
-        <w:spacing w:before="100" w:beforeAutospacing="1" w:after="100" w:afterAutospacing="1" w:line="240" w:lineRule="auto"/>
-        <w:rPr>
-          <w:rFonts w:ascii="Times New Roman" w:eastAsia="Times New Roman" w:hAnsi="Times New Roman" w:cs="Times New Roman"/>
-          <w:sz w:val="24"/>
-          <w:szCs w:val="24"/>
-          <w:lang w:val="en-US"/>
-        </w:rPr>
-      </w:pPr>
-      <w:proofErr w:type="spellStart"/>
-      <w:r>
-        <w:rPr>
-          <w:rFonts w:ascii="Times New Roman" w:eastAsia="Times New Roman" w:hAnsi="Times New Roman" w:cs="Times New Roman"/>
-          <w:sz w:val="24"/>
-          <w:szCs w:val="24"/>
-          <w:lang w:val="en-US"/>
-        </w:rPr>
-        <w:t>Повышение</w:t>
-      </w:r>
-      <w:proofErr w:type="spellEnd"/>
-      <w:r>
-        <w:rPr>
-          <w:rFonts w:ascii="Times New Roman" w:eastAsia="Times New Roman" w:hAnsi="Times New Roman" w:cs="Times New Roman"/>
-          <w:sz w:val="24"/>
-          <w:szCs w:val="24"/>
-          <w:lang w:val="en-US"/>
-        </w:rPr>
-        <w:t xml:space="preserve"> </w:t>
-      </w:r>
-      <w:proofErr w:type="spellStart"/>
-      <w:r>
-        <w:rPr>
-          <w:rFonts w:ascii="Times New Roman" w:eastAsia="Times New Roman" w:hAnsi="Times New Roman" w:cs="Times New Roman"/>
-          <w:sz w:val="24"/>
-          <w:szCs w:val="24"/>
-          <w:lang w:val="en-US"/>
-        </w:rPr>
-        <w:t>урона</w:t>
-      </w:r>
-      <w:proofErr w:type="spellEnd"/>
-      <w:r>
-        <w:rPr>
-          <w:rFonts w:ascii="Times New Roman" w:eastAsia="Times New Roman" w:hAnsi="Times New Roman" w:cs="Times New Roman"/>
-          <w:sz w:val="24"/>
-          <w:szCs w:val="24"/>
-          <w:lang w:val="en-US"/>
-        </w:rPr>
-        <w:t xml:space="preserve"> </w:t>
-      </w:r>
-      <w:proofErr w:type="spellStart"/>
-      <w:r>
-        <w:rPr>
-          <w:rFonts w:ascii="Times New Roman" w:eastAsia="Times New Roman" w:hAnsi="Times New Roman" w:cs="Times New Roman"/>
-          <w:sz w:val="24"/>
-          <w:szCs w:val="24"/>
-          <w:lang w:val="en-US"/>
-        </w:rPr>
-        <w:t>оружия</w:t>
-      </w:r>
-      <w:proofErr w:type="spellEnd"/>
-      <w:r>
-        <w:rPr>
-          <w:rFonts w:ascii="Times New Roman" w:eastAsia="Times New Roman" w:hAnsi="Times New Roman" w:cs="Times New Roman"/>
-          <w:sz w:val="24"/>
-          <w:szCs w:val="24"/>
-          <w:lang w:val="en-US"/>
-        </w:rPr>
-        <w:t>.</w:t>
-      </w:r>
-    </w:p>
-    <w:p>
-      <w:pPr>
-        <w:numPr>
-          <w:ilvl w:val="1"/>
-          <w:numId w:val="6"/>
-        </w:numPr>
-        <w:spacing w:before="100" w:beforeAutospacing="1" w:after="100" w:afterAutospacing="1" w:line="240" w:lineRule="auto"/>
-        <w:rPr>
-          <w:rFonts w:ascii="Times New Roman" w:eastAsia="Times New Roman" w:hAnsi="Times New Roman" w:cs="Times New Roman"/>
-          <w:sz w:val="24"/>
-          <w:szCs w:val="24"/>
-        </w:rPr>
-      </w:pPr>
-      <w:r>
-        <w:rPr>
-          <w:rFonts w:ascii="Times New Roman" w:eastAsia="Times New Roman" w:hAnsi="Times New Roman" w:cs="Times New Roman"/>
-          <w:sz w:val="24"/>
-          <w:szCs w:val="24"/>
-        </w:rPr>
-        <w:t>Увеличение скорострельности или мощности атак.</w:t>
-      </w:r>
-    </w:p>
-    <w:p>
-      <w:pPr>
-        <w:numPr>
-          <w:ilvl w:val="1"/>
-          <w:numId w:val="6"/>
-        </w:numPr>
-        <w:spacing w:before="100" w:beforeAutospacing="1" w:after="100" w:afterAutospacing="1" w:line="240" w:lineRule="auto"/>
-        <w:rPr>
-          <w:rFonts w:ascii="Times New Roman" w:eastAsia="Times New Roman" w:hAnsi="Times New Roman" w:cs="Times New Roman"/>
-          <w:sz w:val="24"/>
-          <w:szCs w:val="24"/>
-        </w:rPr>
-      </w:pPr>
-      <w:r>
-        <w:rPr>
-          <w:rFonts w:ascii="Times New Roman" w:eastAsia="Times New Roman" w:hAnsi="Times New Roman" w:cs="Times New Roman"/>
-          <w:sz w:val="24"/>
-          <w:szCs w:val="24"/>
-        </w:rPr>
-        <w:t>Увеличение запаса здоровья или брони персонажа.</w:t>
-      </w:r>
-    </w:p>
-    <w:p>
-      <w:pPr>
-        <w:numPr>
-          <w:ilvl w:val="1"/>
-          <w:numId w:val="6"/>
-        </w:numPr>
-        <w:spacing w:before="100" w:beforeAutospacing="1" w:after="100" w:afterAutospacing="1" w:line="240" w:lineRule="auto"/>
-        <w:rPr>
-          <w:rFonts w:ascii="Times New Roman" w:eastAsia="Times New Roman" w:hAnsi="Times New Roman" w:cs="Times New Roman"/>
-          <w:sz w:val="24"/>
-          <w:szCs w:val="24"/>
-        </w:rPr>
-      </w:pPr>
-      <w:r>
-        <w:rPr>
-          <w:rFonts w:ascii="Times New Roman" w:eastAsia="Times New Roman" w:hAnsi="Times New Roman" w:cs="Times New Roman"/>
-          <w:sz w:val="24"/>
-          <w:szCs w:val="24"/>
-        </w:rPr>
-        <w:t>Добавление новых модификаций к оружию (например, огненные патроны, замораживающие пули и т.д.).</w:t>
-      </w:r>
-    </w:p>
-    <w:p>
-      <w:pPr>
-        <w:spacing w:before="100" w:beforeAutospacing="1" w:after="100" w:afterAutospacing="1" w:line="240" w:lineRule="auto"/>
-        <w:outlineLvl w:val="3"/>
-        <w:rPr>
-          <w:rFonts w:ascii="Times New Roman" w:eastAsia="Times New Roman" w:hAnsi="Times New Roman" w:cs="Times New Roman"/>
-          <w:b/>
-          <w:bCs/>
-          <w:sz w:val="24"/>
-          <w:szCs w:val="24"/>
-          <w:lang w:val="en-US"/>
-        </w:rPr>
-      </w:pPr>
-      <w:r>
-        <w:rPr>
-          <w:rFonts w:ascii="Times New Roman" w:eastAsia="Times New Roman" w:hAnsi="Times New Roman" w:cs="Times New Roman"/>
-          <w:b/>
-          <w:bCs/>
-          <w:sz w:val="24"/>
-          <w:szCs w:val="24"/>
-          <w:lang w:val="en-US"/>
-        </w:rPr>
-        <w:t xml:space="preserve">2.7 </w:t>
-      </w:r>
-      <w:proofErr w:type="spellStart"/>
-      <w:r>
-        <w:rPr>
-          <w:rFonts w:ascii="Times New Roman" w:eastAsia="Times New Roman" w:hAnsi="Times New Roman" w:cs="Times New Roman"/>
-          <w:b/>
-          <w:bCs/>
-          <w:sz w:val="24"/>
-          <w:szCs w:val="24"/>
-          <w:lang w:val="en-US"/>
-        </w:rPr>
-        <w:t>Уровни</w:t>
-      </w:r>
-      <w:proofErr w:type="spellEnd"/>
-      <w:r>
-        <w:rPr>
-          <w:rFonts w:ascii="Times New Roman" w:eastAsia="Times New Roman" w:hAnsi="Times New Roman" w:cs="Times New Roman"/>
-          <w:b/>
-          <w:bCs/>
-          <w:sz w:val="24"/>
-          <w:szCs w:val="24"/>
-          <w:lang w:val="en-US"/>
-        </w:rPr>
-        <w:t>:</w:t>
-      </w:r>
-    </w:p>
-    <w:p>
-      <w:pPr>
-        <w:numPr>
-          <w:ilvl w:val="0"/>
-          <w:numId w:val="7"/>
-        </w:numPr>
-        <w:spacing w:before="100" w:beforeAutospacing="1" w:after="100" w:afterAutospacing="1" w:line="240" w:lineRule="auto"/>
-        <w:rPr>
-          <w:rFonts w:ascii="Times New Roman" w:eastAsia="Times New Roman" w:hAnsi="Times New Roman" w:cs="Times New Roman"/>
-          <w:sz w:val="24"/>
-          <w:szCs w:val="24"/>
-        </w:rPr>
-      </w:pPr>
-      <w:r>
-        <w:rPr>
-          <w:rFonts w:ascii="Times New Roman" w:eastAsia="Times New Roman" w:hAnsi="Times New Roman" w:cs="Times New Roman"/>
-          <w:sz w:val="24"/>
-          <w:szCs w:val="24"/>
-        </w:rPr>
-        <w:t>Игра начинается на небольшой карте, представляющей собой подземную шахту.</w:t>
-      </w:r>
-    </w:p>
-    <w:p>
-      <w:pPr>
-        <w:numPr>
-          <w:ilvl w:val="0"/>
-          <w:numId w:val="7"/>
-        </w:numPr>
-        <w:spacing w:before="100" w:beforeAutospacing="1" w:after="100" w:afterAutospacing="1" w:line="240" w:lineRule="auto"/>
-        <w:rPr>
-          <w:rFonts w:ascii="Times New Roman" w:eastAsia="Times New Roman" w:hAnsi="Times New Roman" w:cs="Times New Roman"/>
-          <w:sz w:val="24"/>
-          <w:szCs w:val="24"/>
-        </w:rPr>
-      </w:pPr>
-      <w:r>
-        <w:rPr>
-          <w:rFonts w:ascii="Times New Roman" w:eastAsia="Times New Roman" w:hAnsi="Times New Roman" w:cs="Times New Roman"/>
-          <w:sz w:val="24"/>
-          <w:szCs w:val="24"/>
-        </w:rPr>
-        <w:t>Локация включает различные открытые пространства, на которых могут располагаться ресурсы и появляться враги.</w:t>
-      </w:r>
-    </w:p>
-    <w:p>
-      <w:pPr>
-        <w:numPr>
-          <w:ilvl w:val="0"/>
-          <w:numId w:val="7"/>
-        </w:numPr>
-        <w:spacing w:before="100" w:beforeAutospacing="1" w:after="100" w:afterAutospacing="1" w:line="240" w:lineRule="auto"/>
-        <w:rPr>
-          <w:rFonts w:ascii="Times New Roman" w:eastAsia="Times New Roman" w:hAnsi="Times New Roman" w:cs="Times New Roman"/>
-          <w:sz w:val="24"/>
-          <w:szCs w:val="24"/>
-        </w:rPr>
-      </w:pPr>
-      <w:r>
-        <w:rPr>
-          <w:rFonts w:ascii="Times New Roman" w:eastAsia="Times New Roman" w:hAnsi="Times New Roman" w:cs="Times New Roman"/>
-          <w:sz w:val="24"/>
-          <w:szCs w:val="24"/>
-        </w:rPr>
         <w:lastRenderedPageBreak/>
-        <w:t>Каждая волна врагов начинается через определённый промежуток времени, в течение которого игрок может собирать ресурсы и подготавливаться.</w:t>
-      </w:r>
-    </w:p>
-    <w:p>
-      <w:pPr>
-        <w:spacing w:before="100" w:beforeAutospacing="1" w:after="100" w:afterAutospacing="1" w:line="240" w:lineRule="auto"/>
-        <w:outlineLvl w:val="3"/>
-        <w:rPr>
-          <w:rFonts w:ascii="Times New Roman" w:eastAsia="Times New Roman" w:hAnsi="Times New Roman" w:cs="Times New Roman"/>
-          <w:b/>
-          <w:bCs/>
-          <w:sz w:val="24"/>
-          <w:szCs w:val="24"/>
-          <w:lang w:val="en-US"/>
-        </w:rPr>
-      </w:pPr>
-      <w:r>
-        <w:rPr>
-          <w:rFonts w:ascii="Times New Roman" w:eastAsia="Times New Roman" w:hAnsi="Times New Roman" w:cs="Times New Roman"/>
-          <w:b/>
-          <w:bCs/>
-          <w:sz w:val="24"/>
-          <w:szCs w:val="24"/>
-          <w:lang w:val="en-US"/>
-        </w:rPr>
-        <w:t xml:space="preserve">2.8 </w:t>
-      </w:r>
-      <w:proofErr w:type="spellStart"/>
-      <w:r>
-        <w:rPr>
-          <w:rFonts w:ascii="Times New Roman" w:eastAsia="Times New Roman" w:hAnsi="Times New Roman" w:cs="Times New Roman"/>
-          <w:b/>
-          <w:bCs/>
-          <w:sz w:val="24"/>
-          <w:szCs w:val="24"/>
-          <w:lang w:val="en-US"/>
-        </w:rPr>
-        <w:t>Пользовательский</w:t>
-      </w:r>
-      <w:proofErr w:type="spellEnd"/>
-      <w:r>
-        <w:rPr>
-          <w:rFonts w:ascii="Times New Roman" w:eastAsia="Times New Roman" w:hAnsi="Times New Roman" w:cs="Times New Roman"/>
-          <w:b/>
-          <w:bCs/>
-          <w:sz w:val="24"/>
-          <w:szCs w:val="24"/>
-          <w:lang w:val="en-US"/>
-        </w:rPr>
-        <w:t xml:space="preserve"> </w:t>
-      </w:r>
-      <w:proofErr w:type="spellStart"/>
-      <w:r>
-        <w:rPr>
-          <w:rFonts w:ascii="Times New Roman" w:eastAsia="Times New Roman" w:hAnsi="Times New Roman" w:cs="Times New Roman"/>
-          <w:b/>
-          <w:bCs/>
-          <w:sz w:val="24"/>
-          <w:szCs w:val="24"/>
-          <w:lang w:val="en-US"/>
-        </w:rPr>
-        <w:t>интерфейс</w:t>
-      </w:r>
-      <w:proofErr w:type="spellEnd"/>
-      <w:r>
-        <w:rPr>
-          <w:rFonts w:ascii="Times New Roman" w:eastAsia="Times New Roman" w:hAnsi="Times New Roman" w:cs="Times New Roman"/>
-          <w:b/>
-          <w:bCs/>
-          <w:sz w:val="24"/>
-          <w:szCs w:val="24"/>
-          <w:lang w:val="en-US"/>
-        </w:rPr>
-        <w:t xml:space="preserve"> (UI):</w:t>
-      </w:r>
-    </w:p>
-    <w:p>
-      <w:pPr>
-        <w:numPr>
-          <w:ilvl w:val="0"/>
-          <w:numId w:val="8"/>
-        </w:numPr>
-        <w:spacing w:before="100" w:beforeAutospacing="1" w:after="100" w:afterAutospacing="1" w:line="240" w:lineRule="auto"/>
-        <w:rPr>
-          <w:rFonts w:ascii="Times New Roman" w:eastAsia="Times New Roman" w:hAnsi="Times New Roman" w:cs="Times New Roman"/>
-          <w:sz w:val="24"/>
-          <w:szCs w:val="24"/>
-        </w:rPr>
-      </w:pPr>
-      <w:r>
-        <w:rPr>
-          <w:rFonts w:ascii="Times New Roman" w:eastAsia="Times New Roman" w:hAnsi="Times New Roman" w:cs="Times New Roman"/>
-          <w:b/>
-          <w:bCs/>
-          <w:sz w:val="24"/>
-          <w:szCs w:val="24"/>
-        </w:rPr>
-        <w:t>Главное меню</w:t>
-      </w:r>
-      <w:r>
-        <w:rPr>
-          <w:rFonts w:ascii="Times New Roman" w:eastAsia="Times New Roman" w:hAnsi="Times New Roman" w:cs="Times New Roman"/>
-          <w:sz w:val="24"/>
-          <w:szCs w:val="24"/>
-        </w:rPr>
-        <w:t>: кнопки «Играть», «Настройки», «Выход».</w:t>
-      </w:r>
-    </w:p>
-    <w:p>
-      <w:pPr>
-        <w:numPr>
-          <w:ilvl w:val="0"/>
-          <w:numId w:val="8"/>
-        </w:numPr>
-        <w:spacing w:before="100" w:beforeAutospacing="1" w:after="100" w:afterAutospacing="1" w:line="240" w:lineRule="auto"/>
-        <w:rPr>
-          <w:rFonts w:ascii="Times New Roman" w:eastAsia="Times New Roman" w:hAnsi="Times New Roman" w:cs="Times New Roman"/>
-          <w:sz w:val="24"/>
-          <w:szCs w:val="24"/>
-          <w:lang w:val="en-US"/>
-        </w:rPr>
-      </w:pPr>
-      <w:proofErr w:type="spellStart"/>
-      <w:r>
-        <w:rPr>
-          <w:rFonts w:ascii="Times New Roman" w:eastAsia="Times New Roman" w:hAnsi="Times New Roman" w:cs="Times New Roman"/>
-          <w:b/>
-          <w:bCs/>
-          <w:sz w:val="24"/>
-          <w:szCs w:val="24"/>
-          <w:lang w:val="en-US"/>
-        </w:rPr>
-        <w:t>Игровой</w:t>
-      </w:r>
-      <w:proofErr w:type="spellEnd"/>
-      <w:r>
-        <w:rPr>
-          <w:rFonts w:ascii="Times New Roman" w:eastAsia="Times New Roman" w:hAnsi="Times New Roman" w:cs="Times New Roman"/>
-          <w:b/>
-          <w:bCs/>
-          <w:sz w:val="24"/>
-          <w:szCs w:val="24"/>
-          <w:lang w:val="en-US"/>
-        </w:rPr>
-        <w:t xml:space="preserve"> HUD</w:t>
-      </w:r>
-      <w:r>
-        <w:rPr>
-          <w:rFonts w:ascii="Times New Roman" w:eastAsia="Times New Roman" w:hAnsi="Times New Roman" w:cs="Times New Roman"/>
-          <w:sz w:val="24"/>
-          <w:szCs w:val="24"/>
-          <w:lang w:val="en-US"/>
-        </w:rPr>
-        <w:t>:</w:t>
-      </w:r>
-    </w:p>
-    <w:p>
-      <w:pPr>
-        <w:numPr>
-          <w:ilvl w:val="1"/>
-          <w:numId w:val="8"/>
-        </w:numPr>
-        <w:spacing w:before="100" w:beforeAutospacing="1" w:after="100" w:afterAutospacing="1" w:line="240" w:lineRule="auto"/>
-        <w:rPr>
-          <w:rFonts w:ascii="Times New Roman" w:eastAsia="Times New Roman" w:hAnsi="Times New Roman" w:cs="Times New Roman"/>
-          <w:sz w:val="24"/>
-          <w:szCs w:val="24"/>
-          <w:lang w:val="en-US"/>
-        </w:rPr>
-      </w:pPr>
-      <w:proofErr w:type="spellStart"/>
-      <w:r>
-        <w:rPr>
-          <w:rFonts w:ascii="Times New Roman" w:eastAsia="Times New Roman" w:hAnsi="Times New Roman" w:cs="Times New Roman"/>
-          <w:sz w:val="24"/>
-          <w:szCs w:val="24"/>
-          <w:lang w:val="en-US"/>
-        </w:rPr>
-        <w:t>Индикатор</w:t>
-      </w:r>
-      <w:proofErr w:type="spellEnd"/>
-      <w:r>
-        <w:rPr>
-          <w:rFonts w:ascii="Times New Roman" w:eastAsia="Times New Roman" w:hAnsi="Times New Roman" w:cs="Times New Roman"/>
-          <w:sz w:val="24"/>
-          <w:szCs w:val="24"/>
-          <w:lang w:val="en-US"/>
-        </w:rPr>
-        <w:t xml:space="preserve"> </w:t>
-      </w:r>
-      <w:proofErr w:type="spellStart"/>
-      <w:r>
-        <w:rPr>
-          <w:rFonts w:ascii="Times New Roman" w:eastAsia="Times New Roman" w:hAnsi="Times New Roman" w:cs="Times New Roman"/>
-          <w:sz w:val="24"/>
-          <w:szCs w:val="24"/>
-          <w:lang w:val="en-US"/>
-        </w:rPr>
-        <w:t>здоровья</w:t>
-      </w:r>
-      <w:proofErr w:type="spellEnd"/>
-      <w:r>
-        <w:rPr>
-          <w:rFonts w:ascii="Times New Roman" w:eastAsia="Times New Roman" w:hAnsi="Times New Roman" w:cs="Times New Roman"/>
-          <w:sz w:val="24"/>
-          <w:szCs w:val="24"/>
-          <w:lang w:val="en-US"/>
-        </w:rPr>
-        <w:t xml:space="preserve"> </w:t>
-      </w:r>
-      <w:proofErr w:type="spellStart"/>
-      <w:r>
-        <w:rPr>
-          <w:rFonts w:ascii="Times New Roman" w:eastAsia="Times New Roman" w:hAnsi="Times New Roman" w:cs="Times New Roman"/>
-          <w:sz w:val="24"/>
-          <w:szCs w:val="24"/>
-          <w:lang w:val="en-US"/>
-        </w:rPr>
-        <w:t>игрока</w:t>
-      </w:r>
-      <w:proofErr w:type="spellEnd"/>
-      <w:r>
-        <w:rPr>
-          <w:rFonts w:ascii="Times New Roman" w:eastAsia="Times New Roman" w:hAnsi="Times New Roman" w:cs="Times New Roman"/>
-          <w:sz w:val="24"/>
-          <w:szCs w:val="24"/>
-          <w:lang w:val="en-US"/>
-        </w:rPr>
-        <w:t>.</w:t>
-      </w:r>
-    </w:p>
-    <w:p>
-      <w:pPr>
-        <w:numPr>
-          <w:ilvl w:val="1"/>
-          <w:numId w:val="8"/>
-        </w:numPr>
-        <w:spacing w:before="100" w:beforeAutospacing="1" w:after="100" w:afterAutospacing="1" w:line="240" w:lineRule="auto"/>
-        <w:rPr>
-          <w:rFonts w:ascii="Times New Roman" w:eastAsia="Times New Roman" w:hAnsi="Times New Roman" w:cs="Times New Roman"/>
-          <w:sz w:val="24"/>
-          <w:szCs w:val="24"/>
-          <w:lang w:val="en-US"/>
-        </w:rPr>
-      </w:pPr>
-      <w:proofErr w:type="spellStart"/>
-      <w:r>
-        <w:rPr>
-          <w:rFonts w:ascii="Times New Roman" w:eastAsia="Times New Roman" w:hAnsi="Times New Roman" w:cs="Times New Roman"/>
-          <w:sz w:val="24"/>
-          <w:szCs w:val="24"/>
-          <w:lang w:val="en-US"/>
-        </w:rPr>
-        <w:t>Количество</w:t>
-      </w:r>
-      <w:proofErr w:type="spellEnd"/>
-      <w:r>
-        <w:rPr>
-          <w:rFonts w:ascii="Times New Roman" w:eastAsia="Times New Roman" w:hAnsi="Times New Roman" w:cs="Times New Roman"/>
-          <w:sz w:val="24"/>
-          <w:szCs w:val="24"/>
-          <w:lang w:val="en-US"/>
-        </w:rPr>
-        <w:t xml:space="preserve"> </w:t>
-      </w:r>
-      <w:proofErr w:type="spellStart"/>
-      <w:r>
-        <w:rPr>
-          <w:rFonts w:ascii="Times New Roman" w:eastAsia="Times New Roman" w:hAnsi="Times New Roman" w:cs="Times New Roman"/>
-          <w:sz w:val="24"/>
-          <w:szCs w:val="24"/>
-          <w:lang w:val="en-US"/>
-        </w:rPr>
-        <w:t>собранной</w:t>
-      </w:r>
-      <w:proofErr w:type="spellEnd"/>
-      <w:r>
-        <w:rPr>
-          <w:rFonts w:ascii="Times New Roman" w:eastAsia="Times New Roman" w:hAnsi="Times New Roman" w:cs="Times New Roman"/>
-          <w:sz w:val="24"/>
-          <w:szCs w:val="24"/>
-          <w:lang w:val="en-US"/>
-        </w:rPr>
-        <w:t xml:space="preserve"> </w:t>
-      </w:r>
-      <w:proofErr w:type="spellStart"/>
-      <w:r>
-        <w:rPr>
-          <w:rFonts w:ascii="Times New Roman" w:eastAsia="Times New Roman" w:hAnsi="Times New Roman" w:cs="Times New Roman"/>
-          <w:sz w:val="24"/>
-          <w:szCs w:val="24"/>
-          <w:lang w:val="en-US"/>
-        </w:rPr>
-        <w:t>руды</w:t>
-      </w:r>
-      <w:proofErr w:type="spellEnd"/>
-      <w:r>
-        <w:rPr>
-          <w:rFonts w:ascii="Times New Roman" w:eastAsia="Times New Roman" w:hAnsi="Times New Roman" w:cs="Times New Roman"/>
-          <w:sz w:val="24"/>
-          <w:szCs w:val="24"/>
-          <w:lang w:val="en-US"/>
-        </w:rPr>
-        <w:t>.</w:t>
-      </w:r>
-    </w:p>
-    <w:p>
-      <w:pPr>
-        <w:numPr>
-          <w:ilvl w:val="1"/>
-          <w:numId w:val="8"/>
-        </w:numPr>
-        <w:spacing w:before="100" w:beforeAutospacing="1" w:after="100" w:afterAutospacing="1" w:line="240" w:lineRule="auto"/>
-        <w:rPr>
-          <w:rFonts w:ascii="Times New Roman" w:eastAsia="Times New Roman" w:hAnsi="Times New Roman" w:cs="Times New Roman"/>
-          <w:sz w:val="24"/>
-          <w:szCs w:val="24"/>
-        </w:rPr>
-      </w:pPr>
-      <w:r>
-        <w:rPr>
-          <w:rFonts w:ascii="Times New Roman" w:eastAsia="Times New Roman" w:hAnsi="Times New Roman" w:cs="Times New Roman"/>
-          <w:sz w:val="24"/>
-          <w:szCs w:val="24"/>
-        </w:rPr>
-        <w:t>Текущая волна</w:t>
-      </w:r>
-      <w:r>
-        <w:rPr>
-          <w:rFonts w:ascii="Times New Roman" w:eastAsia="Times New Roman" w:hAnsi="Times New Roman" w:cs="Times New Roman"/>
-          <w:sz w:val="24"/>
-          <w:szCs w:val="24"/>
-          <w:lang w:val="en-US"/>
-        </w:rPr>
-        <w:t>.</w:t>
-      </w:r>
-    </w:p>
-    <w:p>
-      <w:pPr>
-        <w:numPr>
-          <w:ilvl w:val="0"/>
-          <w:numId w:val="8"/>
-        </w:numPr>
-        <w:spacing w:before="100" w:beforeAutospacing="1" w:after="100" w:afterAutospacing="1" w:line="240" w:lineRule="auto"/>
-        <w:rPr>
-          <w:rFonts w:ascii="Times New Roman" w:eastAsia="Times New Roman" w:hAnsi="Times New Roman" w:cs="Times New Roman"/>
-          <w:sz w:val="24"/>
-          <w:szCs w:val="24"/>
-        </w:rPr>
-      </w:pPr>
-      <w:r>
-        <w:rPr>
-          <w:rFonts w:ascii="Times New Roman" w:eastAsia="Times New Roman" w:hAnsi="Times New Roman" w:cs="Times New Roman"/>
-          <w:b/>
-          <w:bCs/>
-          <w:sz w:val="24"/>
-          <w:szCs w:val="24"/>
-        </w:rPr>
-        <w:t>Меню улучшений</w:t>
-      </w:r>
-      <w:r>
-        <w:rPr>
-          <w:rFonts w:ascii="Times New Roman" w:eastAsia="Times New Roman" w:hAnsi="Times New Roman" w:cs="Times New Roman"/>
-          <w:sz w:val="24"/>
-          <w:szCs w:val="24"/>
-        </w:rPr>
-        <w:t>: показывает доступные для улучшения элементы экипировки и количество требуемых ресурсов.</w:t>
-      </w:r>
-    </w:p>
-    <w:p>
-      <w:pPr>
-        <w:spacing w:before="100" w:beforeAutospacing="1" w:after="100" w:afterAutospacing="1" w:line="240" w:lineRule="auto"/>
-        <w:outlineLvl w:val="3"/>
-        <w:rPr>
-          <w:rFonts w:ascii="Times New Roman" w:eastAsia="Times New Roman" w:hAnsi="Times New Roman" w:cs="Times New Roman"/>
-          <w:b/>
-          <w:bCs/>
-          <w:sz w:val="24"/>
-          <w:szCs w:val="24"/>
-          <w:lang w:val="en-US"/>
-        </w:rPr>
-      </w:pPr>
-      <w:r>
-        <w:rPr>
-          <w:rFonts w:ascii="Times New Roman" w:eastAsia="Times New Roman" w:hAnsi="Times New Roman" w:cs="Times New Roman"/>
-          <w:b/>
-          <w:bCs/>
-          <w:sz w:val="24"/>
-          <w:szCs w:val="24"/>
-          <w:lang w:val="en-US"/>
-        </w:rPr>
-        <w:t xml:space="preserve">2.9 </w:t>
-      </w:r>
-      <w:proofErr w:type="spellStart"/>
-      <w:r>
-        <w:rPr>
-          <w:rFonts w:ascii="Times New Roman" w:eastAsia="Times New Roman" w:hAnsi="Times New Roman" w:cs="Times New Roman"/>
-          <w:b/>
-          <w:bCs/>
-          <w:sz w:val="24"/>
-          <w:szCs w:val="24"/>
-          <w:lang w:val="en-US"/>
-        </w:rPr>
-        <w:t>Звуковое</w:t>
-      </w:r>
-      <w:proofErr w:type="spellEnd"/>
-      <w:r>
-        <w:rPr>
-          <w:rFonts w:ascii="Times New Roman" w:eastAsia="Times New Roman" w:hAnsi="Times New Roman" w:cs="Times New Roman"/>
-          <w:b/>
-          <w:bCs/>
-          <w:sz w:val="24"/>
-          <w:szCs w:val="24"/>
-          <w:lang w:val="en-US"/>
-        </w:rPr>
-        <w:t xml:space="preserve"> </w:t>
-      </w:r>
-      <w:proofErr w:type="spellStart"/>
-      <w:r>
-        <w:rPr>
-          <w:rFonts w:ascii="Times New Roman" w:eastAsia="Times New Roman" w:hAnsi="Times New Roman" w:cs="Times New Roman"/>
-          <w:b/>
-          <w:bCs/>
-          <w:sz w:val="24"/>
-          <w:szCs w:val="24"/>
-          <w:lang w:val="en-US"/>
-        </w:rPr>
-        <w:t>сопровождение</w:t>
-      </w:r>
-      <w:proofErr w:type="spellEnd"/>
-      <w:r>
-        <w:rPr>
-          <w:rFonts w:ascii="Times New Roman" w:eastAsia="Times New Roman" w:hAnsi="Times New Roman" w:cs="Times New Roman"/>
-          <w:b/>
-          <w:bCs/>
-          <w:sz w:val="24"/>
-          <w:szCs w:val="24"/>
-          <w:lang w:val="en-US"/>
-        </w:rPr>
-        <w:t>:</w:t>
-      </w:r>
-    </w:p>
-    <w:p>
-      <w:pPr>
-        <w:numPr>
-          <w:ilvl w:val="0"/>
-          <w:numId w:val="9"/>
-        </w:numPr>
-        <w:spacing w:before="100" w:beforeAutospacing="1" w:after="100" w:afterAutospacing="1" w:line="240" w:lineRule="auto"/>
-        <w:rPr>
-          <w:rFonts w:ascii="Times New Roman" w:eastAsia="Times New Roman" w:hAnsi="Times New Roman" w:cs="Times New Roman"/>
-          <w:sz w:val="24"/>
-          <w:szCs w:val="24"/>
-        </w:rPr>
-      </w:pPr>
-      <w:r>
-        <w:rPr>
-          <w:rFonts w:ascii="Times New Roman" w:eastAsia="Times New Roman" w:hAnsi="Times New Roman" w:cs="Times New Roman"/>
-          <w:sz w:val="24"/>
-          <w:szCs w:val="24"/>
-        </w:rPr>
-        <w:t>На протяжении всей игры будет фоновая музыка.</w:t>
-      </w:r>
-    </w:p>
-    <w:p>
-      <w:pPr>
-        <w:spacing w:before="100" w:beforeAutospacing="1" w:after="100" w:afterAutospacing="1" w:line="240" w:lineRule="auto"/>
-        <w:outlineLvl w:val="3"/>
-        <w:rPr>
-          <w:rFonts w:ascii="Times New Roman" w:eastAsia="Times New Roman" w:hAnsi="Times New Roman" w:cs="Times New Roman"/>
-          <w:b/>
-          <w:bCs/>
-          <w:sz w:val="24"/>
-          <w:szCs w:val="24"/>
-          <w:lang w:val="en-US"/>
-        </w:rPr>
-      </w:pPr>
-      <w:r>
-        <w:rPr>
-          <w:rFonts w:ascii="Times New Roman" w:eastAsia="Times New Roman" w:hAnsi="Times New Roman" w:cs="Times New Roman"/>
-          <w:b/>
-          <w:bCs/>
-          <w:sz w:val="24"/>
-          <w:szCs w:val="24"/>
-          <w:lang w:val="en-US"/>
-        </w:rPr>
-        <w:t xml:space="preserve">2.10 </w:t>
-      </w:r>
-      <w:proofErr w:type="spellStart"/>
-      <w:r>
-        <w:rPr>
-          <w:rFonts w:ascii="Times New Roman" w:eastAsia="Times New Roman" w:hAnsi="Times New Roman" w:cs="Times New Roman"/>
-          <w:b/>
-          <w:bCs/>
-          <w:sz w:val="24"/>
-          <w:szCs w:val="24"/>
-          <w:lang w:val="en-US"/>
-        </w:rPr>
-        <w:t>Анимации</w:t>
-      </w:r>
-      <w:proofErr w:type="spellEnd"/>
-      <w:r>
-        <w:rPr>
-          <w:rFonts w:ascii="Times New Roman" w:eastAsia="Times New Roman" w:hAnsi="Times New Roman" w:cs="Times New Roman"/>
-          <w:b/>
-          <w:bCs/>
-          <w:sz w:val="24"/>
-          <w:szCs w:val="24"/>
-          <w:lang w:val="en-US"/>
-        </w:rPr>
-        <w:t>:</w:t>
-      </w:r>
-    </w:p>
-    <w:p>
-      <w:pPr>
-        <w:numPr>
-          <w:ilvl w:val="0"/>
-          <w:numId w:val="10"/>
-        </w:numPr>
-        <w:spacing w:before="100" w:beforeAutospacing="1" w:after="100" w:afterAutospacing="1" w:line="240" w:lineRule="auto"/>
-        <w:rPr>
-          <w:rFonts w:ascii="Times New Roman" w:eastAsia="Times New Roman" w:hAnsi="Times New Roman" w:cs="Times New Roman"/>
-          <w:sz w:val="24"/>
-          <w:szCs w:val="24"/>
-        </w:rPr>
-      </w:pPr>
-      <w:r>
-        <w:rPr>
-          <w:rFonts w:ascii="Times New Roman" w:eastAsia="Times New Roman" w:hAnsi="Times New Roman" w:cs="Times New Roman"/>
-          <w:sz w:val="24"/>
-          <w:szCs w:val="24"/>
-        </w:rPr>
-        <w:t>Анимация движений персонажа (бег</w:t>
-      </w:r>
-      <w:r>
-        <w:rPr>
-          <w:rFonts w:ascii="Times New Roman" w:eastAsia="Times New Roman" w:hAnsi="Times New Roman" w:cs="Times New Roman"/>
-          <w:sz w:val="24"/>
-          <w:szCs w:val="24"/>
-        </w:rPr>
-        <w:t xml:space="preserve"> </w:t>
-      </w:r>
-      <w:r>
-        <w:rPr>
-          <w:rFonts w:ascii="Times New Roman" w:eastAsia="Times New Roman" w:hAnsi="Times New Roman" w:cs="Times New Roman"/>
-          <w:sz w:val="24"/>
-          <w:szCs w:val="24"/>
-        </w:rPr>
-        <w:t>и</w:t>
-      </w:r>
-      <w:r>
-        <w:rPr>
-          <w:rFonts w:ascii="Times New Roman" w:eastAsia="Times New Roman" w:hAnsi="Times New Roman" w:cs="Times New Roman"/>
-          <w:sz w:val="24"/>
-          <w:szCs w:val="24"/>
-        </w:rPr>
-        <w:t xml:space="preserve"> атак</w:t>
-      </w:r>
-      <w:r>
-        <w:rPr>
-          <w:rFonts w:ascii="Times New Roman" w:eastAsia="Times New Roman" w:hAnsi="Times New Roman" w:cs="Times New Roman"/>
-          <w:sz w:val="24"/>
-          <w:szCs w:val="24"/>
-        </w:rPr>
-        <w:t>а</w:t>
-      </w:r>
-      <w:r>
-        <w:rPr>
-          <w:rFonts w:ascii="Times New Roman" w:eastAsia="Times New Roman" w:hAnsi="Times New Roman" w:cs="Times New Roman"/>
-          <w:sz w:val="24"/>
-          <w:szCs w:val="24"/>
-        </w:rPr>
-        <w:t>).</w:t>
-      </w:r>
-    </w:p>
-    <w:p>
-      <w:pPr>
-        <w:numPr>
-          <w:ilvl w:val="0"/>
-          <w:numId w:val="10"/>
-        </w:numPr>
-        <w:spacing w:before="100" w:beforeAutospacing="1" w:after="100" w:afterAutospacing="1" w:line="240" w:lineRule="auto"/>
-        <w:rPr>
-          <w:rFonts w:ascii="Times New Roman" w:eastAsia="Times New Roman" w:hAnsi="Times New Roman" w:cs="Times New Roman"/>
-          <w:sz w:val="24"/>
-          <w:szCs w:val="24"/>
-        </w:rPr>
-      </w:pPr>
-      <w:r>
-        <w:rPr>
-          <w:rFonts w:ascii="Times New Roman" w:eastAsia="Times New Roman" w:hAnsi="Times New Roman" w:cs="Times New Roman"/>
-          <w:sz w:val="24"/>
-          <w:szCs w:val="24"/>
-        </w:rPr>
-        <w:t>Анимация атаки и передвижений врагов.</w:t>
-      </w:r>
-    </w:p>
-    <w:p>
-      <w:pPr>
-        <w:spacing w:before="100" w:beforeAutospacing="1" w:after="100" w:afterAutospacing="1" w:line="240" w:lineRule="auto"/>
-        <w:outlineLvl w:val="3"/>
-        <w:rPr>
-          <w:rFonts w:ascii="Times New Roman" w:eastAsia="Times New Roman" w:hAnsi="Times New Roman" w:cs="Times New Roman"/>
-          <w:b/>
-          <w:bCs/>
-          <w:sz w:val="24"/>
-          <w:szCs w:val="24"/>
-          <w:lang w:val="en-US"/>
-        </w:rPr>
-      </w:pPr>
-      <w:r>
-        <w:rPr>
-          <w:rFonts w:ascii="Times New Roman" w:eastAsia="Times New Roman" w:hAnsi="Times New Roman" w:cs="Times New Roman"/>
-          <w:b/>
-          <w:bCs/>
-          <w:sz w:val="24"/>
-          <w:szCs w:val="24"/>
-          <w:lang w:val="en-US"/>
-        </w:rPr>
-        <w:t xml:space="preserve">2.11 </w:t>
-      </w:r>
-      <w:proofErr w:type="spellStart"/>
-      <w:r>
-        <w:rPr>
-          <w:rFonts w:ascii="Times New Roman" w:eastAsia="Times New Roman" w:hAnsi="Times New Roman" w:cs="Times New Roman"/>
-          <w:b/>
-          <w:bCs/>
-          <w:sz w:val="24"/>
-          <w:szCs w:val="24"/>
-          <w:lang w:val="en-US"/>
-        </w:rPr>
-        <w:t>Особенности</w:t>
-      </w:r>
-      <w:proofErr w:type="spellEnd"/>
-      <w:r>
-        <w:rPr>
-          <w:rFonts w:ascii="Times New Roman" w:eastAsia="Times New Roman" w:hAnsi="Times New Roman" w:cs="Times New Roman"/>
-          <w:b/>
-          <w:bCs/>
-          <w:sz w:val="24"/>
-          <w:szCs w:val="24"/>
-          <w:lang w:val="en-US"/>
-        </w:rPr>
-        <w:t xml:space="preserve"> </w:t>
-      </w:r>
-      <w:proofErr w:type="spellStart"/>
-      <w:r>
-        <w:rPr>
-          <w:rFonts w:ascii="Times New Roman" w:eastAsia="Times New Roman" w:hAnsi="Times New Roman" w:cs="Times New Roman"/>
-          <w:b/>
-          <w:bCs/>
-          <w:sz w:val="24"/>
-          <w:szCs w:val="24"/>
-          <w:lang w:val="en-US"/>
-        </w:rPr>
-        <w:t>игры</w:t>
-      </w:r>
-      <w:proofErr w:type="spellEnd"/>
-      <w:r>
-        <w:rPr>
-          <w:rFonts w:ascii="Times New Roman" w:eastAsia="Times New Roman" w:hAnsi="Times New Roman" w:cs="Times New Roman"/>
-          <w:b/>
-          <w:bCs/>
-          <w:sz w:val="24"/>
-          <w:szCs w:val="24"/>
-          <w:lang w:val="en-US"/>
-        </w:rPr>
-        <w:t>:</w:t>
-      </w:r>
-    </w:p>
-    <w:p>
-      <w:pPr>
-        <w:numPr>
-          <w:ilvl w:val="0"/>
-          <w:numId w:val="11"/>
-        </w:numPr>
-        <w:spacing w:before="100" w:beforeAutospacing="1" w:after="100" w:afterAutospacing="1" w:line="240" w:lineRule="auto"/>
-        <w:rPr>
-          <w:rFonts w:ascii="Times New Roman" w:eastAsia="Times New Roman" w:hAnsi="Times New Roman" w:cs="Times New Roman"/>
-          <w:sz w:val="24"/>
-          <w:szCs w:val="24"/>
-        </w:rPr>
-      </w:pPr>
-      <w:r>
-        <w:rPr>
-          <w:rFonts w:ascii="Times New Roman" w:eastAsia="Times New Roman" w:hAnsi="Times New Roman" w:cs="Times New Roman"/>
-          <w:b/>
-          <w:bCs/>
-          <w:sz w:val="24"/>
-          <w:szCs w:val="24"/>
-        </w:rPr>
-        <w:t>Случайная генерация</w:t>
-      </w:r>
-      <w:r>
-        <w:rPr>
-          <w:rFonts w:ascii="Times New Roman" w:eastAsia="Times New Roman" w:hAnsi="Times New Roman" w:cs="Times New Roman"/>
-          <w:sz w:val="24"/>
-          <w:szCs w:val="24"/>
-        </w:rPr>
-        <w:t>: местоположение рудных залежей и начальные точки появления врагов случайно генерируются на каждом уровне.</w:t>
-      </w:r>
-    </w:p>
-    <w:p>
-      <w:pPr>
-        <w:numPr>
-          <w:ilvl w:val="0"/>
-          <w:numId w:val="11"/>
-        </w:numPr>
-        <w:spacing w:before="100" w:beforeAutospacing="1" w:after="100" w:afterAutospacing="1" w:line="240" w:lineRule="auto"/>
-        <w:rPr>
-          <w:rFonts w:ascii="Times New Roman" w:eastAsia="Times New Roman" w:hAnsi="Times New Roman" w:cs="Times New Roman"/>
-          <w:sz w:val="24"/>
-          <w:szCs w:val="24"/>
-        </w:rPr>
-      </w:pPr>
-      <w:r>
-        <w:rPr>
-          <w:rFonts w:ascii="Times New Roman" w:eastAsia="Times New Roman" w:hAnsi="Times New Roman" w:cs="Times New Roman"/>
-          <w:b/>
-          <w:bCs/>
-          <w:sz w:val="24"/>
-          <w:szCs w:val="24"/>
-        </w:rPr>
-        <w:t>Уникальные боссы</w:t>
-      </w:r>
-      <w:r>
-        <w:rPr>
-          <w:rFonts w:ascii="Times New Roman" w:eastAsia="Times New Roman" w:hAnsi="Times New Roman" w:cs="Times New Roman"/>
-          <w:sz w:val="24"/>
-          <w:szCs w:val="24"/>
-        </w:rPr>
-        <w:t>: каждая пятая волна приносит босса с уникальными механиками (например, вызывающий миньонов или выпускающий ядовитый газ).</w:t>
-      </w:r>
-    </w:p>
-    <w:p>
-      <w:pPr>
-        <w:numPr>
-          <w:ilvl w:val="0"/>
-          <w:numId w:val="11"/>
-        </w:numPr>
-        <w:spacing w:before="100" w:beforeAutospacing="1" w:after="100" w:afterAutospacing="1" w:line="240" w:lineRule="auto"/>
-        <w:rPr>
-          <w:rFonts w:ascii="Times New Roman" w:eastAsia="Times New Roman" w:hAnsi="Times New Roman" w:cs="Times New Roman"/>
-          <w:sz w:val="24"/>
-          <w:szCs w:val="24"/>
-        </w:rPr>
-      </w:pPr>
-      <w:r>
-        <w:rPr>
-          <w:rFonts w:ascii="Times New Roman" w:eastAsia="Times New Roman" w:hAnsi="Times New Roman" w:cs="Times New Roman"/>
-          <w:b/>
-          <w:bCs/>
-          <w:sz w:val="24"/>
-          <w:szCs w:val="24"/>
-        </w:rPr>
-        <w:t>Сложность</w:t>
-      </w:r>
-      <w:r>
-        <w:rPr>
-          <w:rFonts w:ascii="Times New Roman" w:eastAsia="Times New Roman" w:hAnsi="Times New Roman" w:cs="Times New Roman"/>
-          <w:sz w:val="24"/>
-          <w:szCs w:val="24"/>
-        </w:rPr>
-        <w:t>: по мере прохождения волны усложняются, враги становятся сильнее, а боссы — более сложными.</w:t>
+        <w:t>вызывать миньонов или выпускать ядовитый газ. Сложность игры постепенно увеличивается: враги становятся сильнее, а боссы — более опасными.</w:t>
       </w:r>
     </w:p>
     <w:p/>

</xml_diff>